<commit_message>
Added lab 8 files.
</commit_message>
<xml_diff>
--- a/Demos/Demo3.docx
+++ b/Demos/Demo3.docx
@@ -31,13 +31,38 @@
     <w:p>
       <w:pPr>
         <w:rPr>
-          <w:b/>
-          <w:bCs/>
-          <w:sz w:val="32"/>
-          <w:szCs w:val="32"/>
-          <w:u w:val="single"/>
+          <w:sz w:val="32"/>
+          <w:szCs w:val="32"/>
         </w:rPr>
       </w:pPr>
+      <w:r>
+        <w:rPr>
+          <w:b/>
+          <w:bCs/>
+          <w:u w:val="single"/>
+        </w:rPr>
+        <w:t xml:space="preserve">Website: </w:t>
+      </w:r>
+      <w:hyperlink r:id="rId4" w:history="1">
+        <w:r>
+          <w:rPr>
+            <w:rStyle w:val="Hyperlink"/>
+          </w:rPr>
+          <w:t>https://swinburne.is-great.net/m</w:t>
+        </w:r>
+        <w:r>
+          <w:rPr>
+            <w:rStyle w:val="Hyperlink"/>
+          </w:rPr>
+          <w:t>a</w:t>
+        </w:r>
+        <w:r>
+          <w:rPr>
+            <w:rStyle w:val="Hyperlink"/>
+          </w:rPr>
+          <w:t>in.html</w:t>
+        </w:r>
+      </w:hyperlink>
     </w:p>
     <w:p>
       <w:pPr>
@@ -74,6 +99,7 @@
         <w:rPr>
           <w:b/>
           <w:bCs/>
+          <w:noProof/>
           <w:sz w:val="32"/>
           <w:szCs w:val="32"/>
           <w:u w:val="single"/>
@@ -94,7 +120,7 @@
                     <pic:cNvPicPr/>
                   </pic:nvPicPr>
                   <pic:blipFill>
-                    <a:blip r:embed="rId4"/>
+                    <a:blip r:embed="rId5"/>
                     <a:stretch>
                       <a:fillRect/>
                     </a:stretch>
@@ -161,6 +187,7 @@
         <w:rPr>
           <w:b/>
           <w:bCs/>
+          <w:noProof/>
           <w:sz w:val="32"/>
           <w:szCs w:val="32"/>
           <w:u w:val="single"/>
@@ -182,7 +209,7 @@
                     <pic:cNvPicPr/>
                   </pic:nvPicPr>
                   <pic:blipFill>
-                    <a:blip r:embed="rId5"/>
+                    <a:blip r:embed="rId6"/>
                     <a:stretch>
                       <a:fillRect/>
                     </a:stretch>
@@ -260,6 +287,7 @@
         <w:rPr>
           <w:b/>
           <w:bCs/>
+          <w:noProof/>
           <w:sz w:val="32"/>
           <w:szCs w:val="32"/>
           <w:u w:val="single"/>
@@ -280,7 +308,7 @@
                     <pic:cNvPicPr/>
                   </pic:nvPicPr>
                   <pic:blipFill>
-                    <a:blip r:embed="rId6"/>
+                    <a:blip r:embed="rId7"/>
                     <a:stretch>
                       <a:fillRect/>
                     </a:stretch>
@@ -337,6 +365,7 @@
         <w:rPr>
           <w:b/>
           <w:bCs/>
+          <w:noProof/>
           <w:sz w:val="32"/>
           <w:szCs w:val="32"/>
           <w:u w:val="single"/>
@@ -357,7 +386,7 @@
                     <pic:cNvPicPr/>
                   </pic:nvPicPr>
                   <pic:blipFill>
-                    <a:blip r:embed="rId7"/>
+                    <a:blip r:embed="rId8"/>
                     <a:stretch>
                       <a:fillRect/>
                     </a:stretch>
@@ -424,6 +453,7 @@
         <w:rPr>
           <w:b/>
           <w:bCs/>
+          <w:noProof/>
           <w:sz w:val="32"/>
           <w:szCs w:val="32"/>
           <w:u w:val="single"/>
@@ -444,7 +474,7 @@
                     <pic:cNvPicPr/>
                   </pic:nvPicPr>
                   <pic:blipFill>
-                    <a:blip r:embed="rId8"/>
+                    <a:blip r:embed="rId9"/>
                     <a:stretch>
                       <a:fillRect/>
                     </a:stretch>
@@ -1392,6 +1422,41 @@
       <w:spacing w:val="5"/>
     </w:rPr>
   </w:style>
+  <w:style w:type="character" w:styleId="Hyperlink">
+    <w:name w:val="Hyperlink"/>
+    <w:basedOn w:val="DefaultParagraphFont"/>
+    <w:uiPriority w:val="99"/>
+    <w:unhideWhenUsed/>
+    <w:rsid w:val="00A22A9A"/>
+    <w:rPr>
+      <w:color w:val="467886" w:themeColor="hyperlink"/>
+      <w:u w:val="single"/>
+    </w:rPr>
+  </w:style>
+  <w:style w:type="character" w:styleId="UnresolvedMention">
+    <w:name w:val="Unresolved Mention"/>
+    <w:basedOn w:val="DefaultParagraphFont"/>
+    <w:uiPriority w:val="99"/>
+    <w:semiHidden/>
+    <w:unhideWhenUsed/>
+    <w:rsid w:val="00A22A9A"/>
+    <w:rPr>
+      <w:color w:val="605E5C"/>
+      <w:shd w:val="clear" w:color="auto" w:fill="E1DFDD"/>
+    </w:rPr>
+  </w:style>
+  <w:style w:type="character" w:styleId="FollowedHyperlink">
+    <w:name w:val="FollowedHyperlink"/>
+    <w:basedOn w:val="DefaultParagraphFont"/>
+    <w:uiPriority w:val="99"/>
+    <w:semiHidden/>
+    <w:unhideWhenUsed/>
+    <w:rsid w:val="00A22A9A"/>
+    <w:rPr>
+      <w:color w:val="96607D" w:themeColor="followedHyperlink"/>
+      <w:u w:val="single"/>
+    </w:rPr>
+  </w:style>
 </w:styles>
 </file>
 

</xml_diff>